<commit_message>
add selectionTypeChanged and SelectionPreferenceChanged callbacks
</commit_message>
<xml_diff>
--- a/maya_script/BevelTool/DOC/MW Bevel Tool.docx
+++ b/maya_script/BevelTool/DOC/MW Bevel Tool.docx
@@ -181,6 +181,7 @@
           <w:sz w:val="32"/>
           <w:szCs w:val="32"/>
         </w:rPr>
+        <w:lastRenderedPageBreak/>
         <w:t>Cause</w:t>
       </w:r>
     </w:p>
@@ -196,9 +197,52 @@
           <w:sz w:val="28"/>
           <w:szCs w:val="28"/>
         </w:rPr>
-        <w:t xml:space="preserve">Switching the selection type doesn’t change the active selection list. So </w:t>
-      </w:r>
-      <w:proofErr w:type="spellStart"/>
+        <w:t>Switch</w:t>
+      </w:r>
+      <w:r>
+        <w:rPr>
+          <w:sz w:val="28"/>
+          <w:szCs w:val="28"/>
+        </w:rPr>
+        <w:t>ing</w:t>
+      </w:r>
+      <w:r>
+        <w:rPr>
+          <w:sz w:val="28"/>
+          <w:szCs w:val="28"/>
+        </w:rPr>
+        <w:t xml:space="preserve"> </w:t>
+      </w:r>
+      <w:r>
+        <w:rPr>
+          <w:sz w:val="28"/>
+          <w:szCs w:val="28"/>
+        </w:rPr>
+        <w:t xml:space="preserve">the selection type from edge to object </w:t>
+      </w:r>
+      <w:r>
+        <w:rPr>
+          <w:sz w:val="28"/>
+          <w:szCs w:val="28"/>
+        </w:rPr>
+        <w:t>still trigger</w:t>
+      </w:r>
+      <w:r>
+        <w:rPr>
+          <w:sz w:val="28"/>
+          <w:szCs w:val="28"/>
+        </w:rPr>
+        <w:t>s</w:t>
+      </w:r>
+      <w:r>
+        <w:rPr>
+          <w:sz w:val="28"/>
+          <w:szCs w:val="28"/>
+        </w:rPr>
+        <w:t xml:space="preserve"> </w:t>
+      </w:r>
+      <w:bookmarkStart w:id="0" w:name="OLE_LINK1"/>
+      <w:bookmarkStart w:id="1" w:name="OLE_LINK2"/>
       <w:r>
         <w:rPr>
           <w:i/>
@@ -219,12 +263,12 @@
             </w14:contourClr>
           </w14:props3d>
         </w:rPr>
-        <w:t>selectionChanged</w:t>
-      </w:r>
-      <w:proofErr w:type="spellEnd"/>
-      <w:r>
-        <w:rPr>
-          <w:b/>
+        <w:t xml:space="preserve">selectionChanged </w:t>
+      </w:r>
+      <w:bookmarkEnd w:id="0"/>
+      <w:bookmarkEnd w:id="1"/>
+      <w:r>
+        <w:rPr>
           <w:i/>
           <w:color w:val="C45911" w:themeColor="accent2" w:themeShade="BF"/>
           <w:sz w:val="28"/>
@@ -243,9 +287,15 @@
             </w14:contourClr>
           </w14:props3d>
         </w:rPr>
-        <w:t xml:space="preserve"> </w:t>
-      </w:r>
-      <w:proofErr w:type="spellStart"/>
+        <w:t>MEventMessage</w:t>
+      </w:r>
+      <w:r>
+        <w:rPr>
+          <w:sz w:val="28"/>
+          <w:szCs w:val="28"/>
+        </w:rPr>
+        <w:t xml:space="preserve">. But when you query the selection type in </w:t>
+      </w:r>
       <w:r>
         <w:rPr>
           <w:i/>
@@ -266,13 +316,50 @@
             </w14:contourClr>
           </w14:props3d>
         </w:rPr>
-        <w:t>MEventMessage</w:t>
-      </w:r>
-      <w:proofErr w:type="spellEnd"/>
-      <w:r>
-        <w:rPr>
-          <w:b/>
-          <w:i/>
+        <w:t>selectionChanged</w:t>
+      </w:r>
+      <w:r>
+        <w:rPr>
+          <w:sz w:val="28"/>
+          <w:szCs w:val="28"/>
+        </w:rPr>
+        <w:t xml:space="preserve"> callback, the result is still edge.</w:t>
+      </w:r>
+      <w:r>
+        <w:rPr>
+          <w:sz w:val="28"/>
+          <w:szCs w:val="28"/>
+        </w:rPr>
+        <w:t xml:space="preserve"> </w:t>
+      </w:r>
+    </w:p>
+    <w:p>
+      <w:pPr>
+        <w:rPr>
+          <w:sz w:val="28"/>
+          <w:szCs w:val="28"/>
+        </w:rPr>
+      </w:pPr>
+    </w:p>
+    <w:p>
+      <w:pPr>
+        <w:pStyle w:val="Heading2"/>
+        <w:rPr>
+          <w:sz w:val="32"/>
+          <w:szCs w:val="32"/>
+        </w:rPr>
+      </w:pPr>
+      <w:r>
+        <w:rPr>
+          <w:sz w:val="32"/>
+          <w:szCs w:val="32"/>
+        </w:rPr>
+        <w:t>Sovle</w:t>
+      </w:r>
+    </w:p>
+    <w:p>
+      <w:pPr>
+        <w:rPr>
           <w:color w:val="C45911" w:themeColor="accent2" w:themeShade="BF"/>
           <w:sz w:val="28"/>
           <w:szCs w:val="28"/>
@@ -290,72 +377,16 @@
             </w14:contourClr>
           </w14:props3d>
         </w:rPr>
-        <w:t xml:space="preserve"> </w:t>
-      </w:r>
-      <w:r>
-        <w:rPr>
-          <w:sz w:val="28"/>
-          <w:szCs w:val="28"/>
-        </w:rPr>
-        <w:t>isn’t triggered</w:t>
-      </w:r>
-      <w:r>
-        <w:rPr>
-          <w:i/>
-          <w:sz w:val="28"/>
-          <w:szCs w:val="28"/>
-        </w:rPr>
-        <w:t xml:space="preserve"> </w:t>
-      </w:r>
-      <w:r>
-        <w:rPr>
-          <w:sz w:val="28"/>
-          <w:szCs w:val="28"/>
-        </w:rPr>
-        <w:t xml:space="preserve">and Maya doesn’t run </w:t>
-      </w:r>
-    </w:p>
-    <w:p>
-      <w:pPr>
-        <w:rPr>
-          <w:sz w:val="28"/>
-          <w:szCs w:val="28"/>
-        </w:rPr>
-      </w:pPr>
-      <w:proofErr w:type="gramStart"/>
-      <w:r>
-        <w:rPr>
-          <w:sz w:val="28"/>
-          <w:szCs w:val="28"/>
-        </w:rPr>
-        <w:lastRenderedPageBreak/>
-        <w:t>i</w:t>
-      </w:r>
-      <w:r>
-        <w:rPr>
-          <w:sz w:val="28"/>
-          <w:szCs w:val="28"/>
-        </w:rPr>
-        <w:t>ts</w:t>
-      </w:r>
-      <w:proofErr w:type="gramEnd"/>
-      <w:r>
-        <w:rPr>
-          <w:sz w:val="28"/>
-          <w:szCs w:val="28"/>
-        </w:rPr>
-        <w:t xml:space="preserve"> callback</w:t>
-      </w:r>
-      <w:r>
-        <w:rPr>
-          <w:sz w:val="28"/>
-          <w:szCs w:val="28"/>
-        </w:rPr>
-        <w:t xml:space="preserve"> </w:t>
-      </w:r>
-      <w:r>
-        <w:rPr>
-          <w:b/>
+      </w:pPr>
+      <w:r>
+        <w:rPr>
+          <w:sz w:val="28"/>
+          <w:szCs w:val="28"/>
+        </w:rPr>
+        <w:t xml:space="preserve">This case also triggers </w:t>
+      </w:r>
+      <w:r>
+        <w:rPr>
           <w:i/>
           <w:color w:val="C45911" w:themeColor="accent2" w:themeShade="BF"/>
           <w:sz w:val="28"/>
@@ -374,9 +405,8 @@
             </w14:contourClr>
           </w14:props3d>
         </w:rPr>
-        <w:t>_</w:t>
-      </w:r>
-      <w:proofErr w:type="spellStart"/>
+        <w:t>SelectionPreferenceChanged MEventMessage</w:t>
+      </w:r>
       <w:r>
         <w:rPr>
           <w:i/>
@@ -397,96 +427,8 @@
             </w14:contourClr>
           </w14:props3d>
         </w:rPr>
-        <w:t>selectionChangedCallback</w:t>
-      </w:r>
-      <w:proofErr w:type="spellEnd"/>
-      <w:r>
-        <w:rPr>
-          <w:sz w:val="28"/>
-          <w:szCs w:val="28"/>
-        </w:rPr>
         <w:t>.</w:t>
       </w:r>
-    </w:p>
-    <w:p>
-      <w:pPr>
-        <w:rPr>
-          <w:sz w:val="28"/>
-          <w:szCs w:val="28"/>
-        </w:rPr>
-      </w:pPr>
-    </w:p>
-    <w:p>
-      <w:pPr>
-        <w:pStyle w:val="Heading2"/>
-      </w:pPr>
-      <w:r>
-        <w:t>Version</w:t>
-      </w:r>
-    </w:p>
-    <w:p/>
-    <w:p>
-      <w:pPr>
-        <w:rPr>
-          <w:sz w:val="28"/>
-          <w:szCs w:val="28"/>
-        </w:rPr>
-      </w:pPr>
-      <w:r>
-        <w:rPr>
-          <w:sz w:val="28"/>
-          <w:szCs w:val="28"/>
-        </w:rPr>
-        <w:t>2017</w:t>
-      </w:r>
-    </w:p>
-    <w:p>
-      <w:pPr>
-        <w:rPr>
-          <w:sz w:val="28"/>
-          <w:szCs w:val="28"/>
-        </w:rPr>
-      </w:pPr>
-    </w:p>
-    <w:p>
-      <w:pPr>
-        <w:pStyle w:val="Heading1"/>
-        <w:rPr>
-          <w:sz w:val="36"/>
-          <w:szCs w:val="36"/>
-        </w:rPr>
-      </w:pPr>
-      <w:r>
-        <w:rPr>
-          <w:sz w:val="36"/>
-          <w:szCs w:val="36"/>
-        </w:rPr>
-        <w:t xml:space="preserve">Problem 2 </w:t>
-      </w:r>
-    </w:p>
-    <w:p>
-      <w:pPr>
-        <w:rPr>
-          <w:sz w:val="28"/>
-          <w:szCs w:val="28"/>
-        </w:rPr>
-      </w:pPr>
-    </w:p>
-    <w:p>
-      <w:pPr>
-        <w:rPr>
-          <w:sz w:val="28"/>
-          <w:szCs w:val="28"/>
-        </w:rPr>
-      </w:pPr>
-      <w:r>
-        <w:rPr>
-          <w:sz w:val="28"/>
-          <w:szCs w:val="28"/>
-        </w:rPr>
-        <w:t xml:space="preserve">Switch the selection type directly by clicking right button, rather than click it first. This doesn’t triggered </w:t>
-      </w:r>
-      <w:proofErr w:type="spellStart"/>
       <w:r>
         <w:rPr>
           <w:i/>
@@ -507,12 +449,103 @@
             </w14:contourClr>
           </w14:props3d>
         </w:rPr>
-        <w:t>selectionChanged</w:t>
-      </w:r>
-      <w:proofErr w:type="spellEnd"/>
-      <w:r>
-        <w:rPr>
-          <w:b/>
+        <w:t xml:space="preserve"> </w:t>
+      </w:r>
+      <w:r>
+        <w:rPr>
+          <w:sz w:val="28"/>
+          <w:szCs w:val="28"/>
+        </w:rPr>
+        <w:t>You can find the selection type isn’t edge in its callback.</w:t>
+      </w:r>
+      <w:r>
+        <w:rPr>
+          <w:sz w:val="28"/>
+          <w:szCs w:val="28"/>
+        </w:rPr>
+        <w:t xml:space="preserve"> It seems that this event is only triggered when you switch selection type from edge to object.</w:t>
+      </w:r>
+    </w:p>
+    <w:p>
+      <w:pPr>
+        <w:rPr>
+          <w:sz w:val="28"/>
+          <w:szCs w:val="28"/>
+        </w:rPr>
+      </w:pPr>
+    </w:p>
+    <w:p>
+      <w:pPr>
+        <w:pStyle w:val="Heading2"/>
+      </w:pPr>
+      <w:r>
+        <w:t>Version</w:t>
+      </w:r>
+    </w:p>
+    <w:p/>
+    <w:p>
+      <w:pPr>
+        <w:rPr>
+          <w:sz w:val="28"/>
+          <w:szCs w:val="28"/>
+        </w:rPr>
+      </w:pPr>
+      <w:r>
+        <w:rPr>
+          <w:sz w:val="28"/>
+          <w:szCs w:val="28"/>
+        </w:rPr>
+        <w:t>2017</w:t>
+      </w:r>
+    </w:p>
+    <w:p>
+      <w:pPr>
+        <w:rPr>
+          <w:sz w:val="28"/>
+          <w:szCs w:val="28"/>
+        </w:rPr>
+      </w:pPr>
+    </w:p>
+    <w:p>
+      <w:pPr>
+        <w:pStyle w:val="Heading1"/>
+        <w:rPr>
+          <w:sz w:val="36"/>
+          <w:szCs w:val="36"/>
+        </w:rPr>
+      </w:pPr>
+      <w:r>
+        <w:rPr>
+          <w:sz w:val="36"/>
+          <w:szCs w:val="36"/>
+        </w:rPr>
+        <w:t xml:space="preserve">Problem 2 </w:t>
+      </w:r>
+    </w:p>
+    <w:p>
+      <w:pPr>
+        <w:rPr>
+          <w:sz w:val="28"/>
+          <w:szCs w:val="28"/>
+        </w:rPr>
+      </w:pPr>
+    </w:p>
+    <w:p>
+      <w:pPr>
+        <w:rPr>
+          <w:sz w:val="28"/>
+          <w:szCs w:val="28"/>
+        </w:rPr>
+      </w:pPr>
+      <w:r>
+        <w:rPr>
+          <w:sz w:val="28"/>
+          <w:szCs w:val="28"/>
+        </w:rPr>
+        <w:t xml:space="preserve">Switch the selection type directly by clicking right button, rather than click it first. This doesn’t triggered </w:t>
+      </w:r>
+      <w:r>
+        <w:rPr>
           <w:i/>
           <w:color w:val="C45911" w:themeColor="accent2" w:themeShade="BF"/>
           <w:sz w:val="28"/>
@@ -531,11 +564,11 @@
             </w14:contourClr>
           </w14:props3d>
         </w:rPr>
-        <w:t xml:space="preserve"> </w:t>
-      </w:r>
-      <w:proofErr w:type="spellStart"/>
-      <w:r>
-        <w:rPr>
+        <w:t>selectionChanged</w:t>
+      </w:r>
+      <w:r>
+        <w:rPr>
+          <w:b/>
           <w:i/>
           <w:color w:val="C45911" w:themeColor="accent2" w:themeShade="BF"/>
           <w:sz w:val="28"/>
@@ -554,9 +587,8 @@
             </w14:contourClr>
           </w14:props3d>
         </w:rPr>
-        <w:t>MEventMessage</w:t>
-      </w:r>
-      <w:proofErr w:type="spellEnd"/>
+        <w:t xml:space="preserve"> </w:t>
+      </w:r>
       <w:r>
         <w:rPr>
           <w:i/>
@@ -577,19 +609,370 @@
             </w14:contourClr>
           </w14:props3d>
         </w:rPr>
+        <w:t>MEventMessage</w:t>
+      </w:r>
+      <w:r>
+        <w:rPr>
+          <w:i/>
+          <w:color w:val="C45911" w:themeColor="accent2" w:themeShade="BF"/>
+          <w:sz w:val="28"/>
+          <w:szCs w:val="28"/>
+          <w14:textOutline w14:w="0" w14:cap="flat" w14:cmpd="sng" w14:algn="ctr">
+            <w14:noFill/>
+            <w14:prstDash w14:val="solid"/>
+            <w14:round/>
+          </w14:textOutline>
+          <w14:props3d w14:extrusionH="57150" w14:contourW="0" w14:prstMaterial="matte">
+            <w14:bevelT w14:w="63500" w14:h="12700" w14:prst="angle"/>
+            <w14:contourClr>
+              <w14:schemeClr w14:val="bg1">
+                <w14:lumMod w14:val="65000"/>
+              </w14:schemeClr>
+            </w14:contourClr>
+          </w14:props3d>
+        </w:rPr>
         <w:t xml:space="preserve">. </w:t>
       </w:r>
-      <w:bookmarkStart w:id="0" w:name="_GoBack"/>
-      <w:bookmarkEnd w:id="0"/>
-    </w:p>
-    <w:p>
-      <w:pPr>
-        <w:rPr>
-          <w:sz w:val="28"/>
-          <w:szCs w:val="28"/>
-        </w:rPr>
-      </w:pPr>
-    </w:p>
+    </w:p>
+    <w:p>
+      <w:pPr>
+        <w:rPr>
+          <w:sz w:val="28"/>
+          <w:szCs w:val="28"/>
+        </w:rPr>
+      </w:pPr>
+      <w:r>
+        <w:rPr>
+          <w:noProof/>
+        </w:rPr>
+        <w:lastRenderedPageBreak/>
+        <w:drawing>
+          <wp:inline distT="0" distB="0" distL="0" distR="0" wp14:anchorId="03E0CCF5" wp14:editId="1031EEFE">
+            <wp:extent cx="3048000" cy="4105275"/>
+            <wp:effectExtent l="0" t="0" r="0" b="9525"/>
+            <wp:docPr id="4" name="Picture 4"/>
+            <wp:cNvGraphicFramePr>
+              <a:graphicFrameLocks xmlns:a="http://schemas.openxmlformats.org/drawingml/2006/main" noChangeAspect="1"/>
+            </wp:cNvGraphicFramePr>
+            <a:graphic xmlns:a="http://schemas.openxmlformats.org/drawingml/2006/main">
+              <a:graphicData uri="http://schemas.openxmlformats.org/drawingml/2006/picture">
+                <pic:pic xmlns:pic="http://schemas.openxmlformats.org/drawingml/2006/picture">
+                  <pic:nvPicPr>
+                    <pic:cNvPr id="1" name=""/>
+                    <pic:cNvPicPr/>
+                  </pic:nvPicPr>
+                  <pic:blipFill>
+                    <a:blip r:embed="rId7"/>
+                    <a:stretch>
+                      <a:fillRect/>
+                    </a:stretch>
+                  </pic:blipFill>
+                  <pic:spPr>
+                    <a:xfrm>
+                      <a:off x="0" y="0"/>
+                      <a:ext cx="3048000" cy="4105275"/>
+                    </a:xfrm>
+                    <a:prstGeom prst="rect">
+                      <a:avLst/>
+                    </a:prstGeom>
+                  </pic:spPr>
+                </pic:pic>
+              </a:graphicData>
+            </a:graphic>
+          </wp:inline>
+        </w:drawing>
+      </w:r>
+    </w:p>
+    <w:p>
+      <w:pPr>
+        <w:pStyle w:val="Heading2"/>
+      </w:pPr>
+    </w:p>
+    <w:p>
+      <w:pPr>
+        <w:pStyle w:val="Heading2"/>
+        <w:rPr>
+          <w:sz w:val="32"/>
+          <w:szCs w:val="32"/>
+        </w:rPr>
+      </w:pPr>
+      <w:r>
+        <w:rPr>
+          <w:sz w:val="32"/>
+          <w:szCs w:val="32"/>
+        </w:rPr>
+        <w:t>Cause</w:t>
+      </w:r>
+    </w:p>
+    <w:p>
+      <w:pPr>
+        <w:pStyle w:val="Heading2"/>
+        <w:rPr>
+          <w:rFonts w:asciiTheme="minorHAnsi" w:eastAsiaTheme="minorEastAsia" w:hAnsiTheme="minorHAnsi" w:cstheme="minorBidi"/>
+          <w:color w:val="auto"/>
+          <w:sz w:val="28"/>
+          <w:szCs w:val="28"/>
+        </w:rPr>
+      </w:pPr>
+      <w:bookmarkStart w:id="2" w:name="OLE_LINK3"/>
+      <w:r>
+        <w:rPr>
+          <w:rFonts w:asciiTheme="minorHAnsi" w:eastAsiaTheme="minorEastAsia" w:hAnsiTheme="minorHAnsi" w:cstheme="minorBidi"/>
+          <w:color w:val="auto"/>
+          <w:sz w:val="28"/>
+          <w:szCs w:val="28"/>
+        </w:rPr>
+        <w:t xml:space="preserve">Switching </w:t>
+      </w:r>
+      <w:bookmarkEnd w:id="2"/>
+      <w:r>
+        <w:rPr>
+          <w:rFonts w:asciiTheme="minorHAnsi" w:eastAsiaTheme="minorEastAsia" w:hAnsiTheme="minorHAnsi" w:cstheme="minorBidi"/>
+          <w:color w:val="auto"/>
+          <w:sz w:val="28"/>
+          <w:szCs w:val="28"/>
+        </w:rPr>
+        <w:t>type doesn’t change the active selection list.</w:t>
+      </w:r>
+    </w:p>
+    <w:p/>
+    <w:p>
+      <w:pPr>
+        <w:pStyle w:val="Heading2"/>
+        <w:rPr>
+          <w:sz w:val="32"/>
+          <w:szCs w:val="32"/>
+        </w:rPr>
+      </w:pPr>
+      <w:r>
+        <w:rPr>
+          <w:sz w:val="32"/>
+          <w:szCs w:val="32"/>
+        </w:rPr>
+        <w:t>Sovle</w:t>
+      </w:r>
+    </w:p>
+    <w:p>
+      <w:pPr>
+        <w:rPr>
+          <w:color w:val="C45911" w:themeColor="accent2" w:themeShade="BF"/>
+          <w:sz w:val="28"/>
+          <w:szCs w:val="28"/>
+          <w14:textOutline w14:w="0" w14:cap="flat" w14:cmpd="sng" w14:algn="ctr">
+            <w14:noFill/>
+            <w14:prstDash w14:val="solid"/>
+            <w14:round/>
+          </w14:textOutline>
+          <w14:props3d w14:extrusionH="57150" w14:contourW="0" w14:prstMaterial="matte">
+            <w14:bevelT w14:w="63500" w14:h="12700" w14:prst="angle"/>
+            <w14:contourClr>
+              <w14:schemeClr w14:val="bg1">
+                <w14:lumMod w14:val="65000"/>
+              </w14:schemeClr>
+            </w14:contourClr>
+          </w14:props3d>
+        </w:rPr>
+      </w:pPr>
+      <w:r>
+        <w:rPr>
+          <w:sz w:val="28"/>
+          <w:szCs w:val="28"/>
+        </w:rPr>
+        <w:t xml:space="preserve">Switching type triggers </w:t>
+      </w:r>
+      <w:r>
+        <w:rPr>
+          <w:i/>
+          <w:color w:val="C45911" w:themeColor="accent2" w:themeShade="BF"/>
+          <w:sz w:val="28"/>
+          <w:szCs w:val="28"/>
+          <w14:textOutline w14:w="0" w14:cap="flat" w14:cmpd="sng" w14:algn="ctr">
+            <w14:noFill/>
+            <w14:prstDash w14:val="solid"/>
+            <w14:round/>
+          </w14:textOutline>
+          <w14:props3d w14:extrusionH="57150" w14:contourW="0" w14:prstMaterial="matte">
+            <w14:bevelT w14:w="63500" w14:h="12700" w14:prst="angle"/>
+            <w14:contourClr>
+              <w14:schemeClr w14:val="bg1">
+                <w14:lumMod w14:val="65000"/>
+              </w14:schemeClr>
+            </w14:contourClr>
+          </w14:props3d>
+        </w:rPr>
+        <w:t>selectionTypeChanged MEventMessage.</w:t>
+      </w:r>
+      <w:r>
+        <w:rPr>
+          <w:i/>
+          <w:color w:val="C45911" w:themeColor="accent2" w:themeShade="BF"/>
+          <w:sz w:val="28"/>
+          <w:szCs w:val="28"/>
+          <w14:textOutline w14:w="0" w14:cap="flat" w14:cmpd="sng" w14:algn="ctr">
+            <w14:noFill/>
+            <w14:prstDash w14:val="solid"/>
+            <w14:round/>
+          </w14:textOutline>
+          <w14:props3d w14:extrusionH="57150" w14:contourW="0" w14:prstMaterial="matte">
+            <w14:bevelT w14:w="63500" w14:h="12700" w14:prst="angle"/>
+            <w14:contourClr>
+              <w14:schemeClr w14:val="bg1">
+                <w14:lumMod w14:val="65000"/>
+              </w14:schemeClr>
+            </w14:contourClr>
+          </w14:props3d>
+        </w:rPr>
+        <w:t xml:space="preserve"> </w:t>
+      </w:r>
+    </w:p>
+    <w:p/>
+    <w:p>
+      <w:pPr>
+        <w:pStyle w:val="Heading1"/>
+        <w:rPr>
+          <w:sz w:val="36"/>
+          <w:szCs w:val="36"/>
+        </w:rPr>
+      </w:pPr>
+      <w:r>
+        <w:rPr>
+          <w:sz w:val="36"/>
+          <w:szCs w:val="36"/>
+        </w:rPr>
+        <w:t>Problem</w:t>
+      </w:r>
+      <w:r>
+        <w:rPr>
+          <w:sz w:val="36"/>
+          <w:szCs w:val="36"/>
+        </w:rPr>
+        <w:t xml:space="preserve"> 3</w:t>
+      </w:r>
+    </w:p>
+    <w:p>
+      <w:pPr>
+        <w:rPr>
+          <w:sz w:val="28"/>
+          <w:szCs w:val="28"/>
+        </w:rPr>
+      </w:pPr>
+      <w:r>
+        <w:rPr>
+          <w:sz w:val="28"/>
+          <w:szCs w:val="28"/>
+        </w:rPr>
+        <w:t xml:space="preserve">Switching selection type from object to edge triggers the </w:t>
+      </w:r>
+      <w:r>
+        <w:rPr>
+          <w:i/>
+          <w:color w:val="C45911" w:themeColor="accent2" w:themeShade="BF"/>
+          <w:sz w:val="28"/>
+          <w:szCs w:val="28"/>
+          <w14:textOutline w14:w="0" w14:cap="flat" w14:cmpd="sng" w14:algn="ctr">
+            <w14:noFill/>
+            <w14:prstDash w14:val="solid"/>
+            <w14:round/>
+          </w14:textOutline>
+          <w14:props3d w14:extrusionH="57150" w14:contourW="0" w14:prstMaterial="matte">
+            <w14:bevelT w14:w="63500" w14:h="12700" w14:prst="angle"/>
+            <w14:contourClr>
+              <w14:schemeClr w14:val="bg1">
+                <w14:lumMod w14:val="65000"/>
+              </w14:schemeClr>
+            </w14:contourClr>
+          </w14:props3d>
+        </w:rPr>
+        <w:t>selectionTypeChanged MEventMessage.</w:t>
+      </w:r>
+      <w:r>
+        <w:rPr>
+          <w:sz w:val="28"/>
+          <w:szCs w:val="28"/>
+        </w:rPr>
+        <w:t xml:space="preserve"> But if you query the selection type</w:t>
+      </w:r>
+      <w:r>
+        <w:rPr>
+          <w:sz w:val="28"/>
+          <w:szCs w:val="28"/>
+        </w:rPr>
+        <w:t xml:space="preserve"> in its callback, </w:t>
+      </w:r>
+      <w:r>
+        <w:rPr>
+          <w:sz w:val="28"/>
+          <w:szCs w:val="28"/>
+        </w:rPr>
+        <w:t>the result isn’t edge.</w:t>
+      </w:r>
+    </w:p>
+    <w:p>
+      <w:pPr>
+        <w:rPr>
+          <w:sz w:val="28"/>
+          <w:szCs w:val="28"/>
+        </w:rPr>
+      </w:pPr>
+    </w:p>
+    <w:p>
+      <w:pPr>
+        <w:pStyle w:val="Heading1"/>
+        <w:rPr>
+          <w:sz w:val="36"/>
+          <w:szCs w:val="36"/>
+        </w:rPr>
+      </w:pPr>
+      <w:r>
+        <w:rPr>
+          <w:sz w:val="36"/>
+          <w:szCs w:val="36"/>
+        </w:rPr>
+        <w:t>Problem</w:t>
+      </w:r>
+      <w:r>
+        <w:rPr>
+          <w:sz w:val="36"/>
+          <w:szCs w:val="36"/>
+        </w:rPr>
+        <w:t xml:space="preserve"> 4</w:t>
+      </w:r>
+    </w:p>
+    <w:p/>
+    <w:p>
+      <w:r>
+        <w:rPr>
+          <w:sz w:val="28"/>
+          <w:szCs w:val="28"/>
+        </w:rPr>
+        <w:lastRenderedPageBreak/>
+        <w:t>If there are more than one objects’ selection type is edge, this t</w:t>
+      </w:r>
+      <w:r>
+        <w:rPr>
+          <w:sz w:val="28"/>
+          <w:szCs w:val="28"/>
+        </w:rPr>
+        <w:t>ool only handle the first</w:t>
+      </w:r>
+      <w:r>
+        <w:rPr>
+          <w:sz w:val="28"/>
+          <w:szCs w:val="28"/>
+        </w:rPr>
+        <w:t xml:space="preserve"> one</w:t>
+      </w:r>
+      <w:bookmarkStart w:id="3" w:name="_GoBack"/>
+      <w:bookmarkEnd w:id="3"/>
+      <w:r>
+        <w:rPr>
+          <w:sz w:val="28"/>
+          <w:szCs w:val="28"/>
+        </w:rPr>
+        <w:t>. Users may feel confused.</w:t>
+      </w:r>
+    </w:p>
+    <w:p/>
     <w:sectPr>
       <w:pgSz w:w="12240" w:h="15840"/>
       <w:pgMar w:top="1440" w:right="1440" w:bottom="1440" w:left="1440" w:header="720" w:footer="720" w:gutter="0"/>

</xml_diff>

<commit_message>
Add an action to control the way of displaying origin mesh.
</commit_message>
<xml_diff>
--- a/maya_script/BevelTool/DOC/MW Bevel Tool.docx
+++ b/maya_script/BevelTool/DOC/MW Bevel Tool.docx
@@ -243,6 +243,7 @@
       </w:r>
       <w:bookmarkStart w:id="0" w:name="OLE_LINK1"/>
       <w:bookmarkStart w:id="1" w:name="OLE_LINK2"/>
+      <w:proofErr w:type="spellStart"/>
       <w:r>
         <w:rPr>
           <w:i/>
@@ -263,10 +264,9 @@
             </w14:contourClr>
           </w14:props3d>
         </w:rPr>
-        <w:t xml:space="preserve">selectionChanged </w:t>
-      </w:r>
-      <w:bookmarkEnd w:id="0"/>
-      <w:bookmarkEnd w:id="1"/>
+        <w:t>selectionChanged</w:t>
+      </w:r>
+      <w:proofErr w:type="spellEnd"/>
       <w:r>
         <w:rPr>
           <w:i/>
@@ -287,15 +287,11 @@
             </w14:contourClr>
           </w14:props3d>
         </w:rPr>
-        <w:t>MEventMessage</w:t>
-      </w:r>
-      <w:r>
-        <w:rPr>
-          <w:sz w:val="28"/>
-          <w:szCs w:val="28"/>
-        </w:rPr>
-        <w:t xml:space="preserve">. But when you query the selection type in </w:t>
-      </w:r>
+        <w:t xml:space="preserve"> </w:t>
+      </w:r>
+      <w:bookmarkEnd w:id="0"/>
+      <w:bookmarkEnd w:id="1"/>
+      <w:proofErr w:type="spellStart"/>
       <w:r>
         <w:rPr>
           <w:i/>
@@ -316,50 +312,20 @@
             </w14:contourClr>
           </w14:props3d>
         </w:rPr>
-        <w:t>selectionChanged</w:t>
-      </w:r>
-      <w:r>
-        <w:rPr>
-          <w:sz w:val="28"/>
-          <w:szCs w:val="28"/>
-        </w:rPr>
-        <w:t xml:space="preserve"> callback, the result is still edge.</w:t>
-      </w:r>
-      <w:r>
-        <w:rPr>
-          <w:sz w:val="28"/>
-          <w:szCs w:val="28"/>
-        </w:rPr>
-        <w:t xml:space="preserve"> </w:t>
-      </w:r>
-    </w:p>
-    <w:p>
-      <w:pPr>
-        <w:rPr>
-          <w:sz w:val="28"/>
-          <w:szCs w:val="28"/>
-        </w:rPr>
-      </w:pPr>
-    </w:p>
-    <w:p>
-      <w:pPr>
-        <w:pStyle w:val="Heading2"/>
-        <w:rPr>
-          <w:sz w:val="32"/>
-          <w:szCs w:val="32"/>
-        </w:rPr>
-      </w:pPr>
-      <w:r>
-        <w:rPr>
-          <w:sz w:val="32"/>
-          <w:szCs w:val="32"/>
-        </w:rPr>
-        <w:t>Sovle</w:t>
-      </w:r>
-    </w:p>
-    <w:p>
-      <w:pPr>
-        <w:rPr>
+        <w:t>MEventMessage</w:t>
+      </w:r>
+      <w:proofErr w:type="spellEnd"/>
+      <w:r>
+        <w:rPr>
+          <w:sz w:val="28"/>
+          <w:szCs w:val="28"/>
+        </w:rPr>
+        <w:t xml:space="preserve">. But when you query the selection type in </w:t>
+      </w:r>
+      <w:proofErr w:type="spellStart"/>
+      <w:r>
+        <w:rPr>
+          <w:i/>
           <w:color w:val="C45911" w:themeColor="accent2" w:themeShade="BF"/>
           <w:sz w:val="28"/>
           <w:szCs w:val="28"/>
@@ -377,17 +343,53 @@
             </w14:contourClr>
           </w14:props3d>
         </w:rPr>
-      </w:pPr>
-      <w:r>
-        <w:rPr>
-          <w:sz w:val="28"/>
-          <w:szCs w:val="28"/>
-        </w:rPr>
-        <w:t xml:space="preserve">This case also triggers </w:t>
-      </w:r>
-      <w:r>
-        <w:rPr>
-          <w:i/>
+        <w:t>selectionChanged</w:t>
+      </w:r>
+      <w:proofErr w:type="spellEnd"/>
+      <w:r>
+        <w:rPr>
+          <w:sz w:val="28"/>
+          <w:szCs w:val="28"/>
+        </w:rPr>
+        <w:t xml:space="preserve"> callback, the result is still edge.</w:t>
+      </w:r>
+      <w:r>
+        <w:rPr>
+          <w:sz w:val="28"/>
+          <w:szCs w:val="28"/>
+        </w:rPr>
+        <w:t xml:space="preserve"> </w:t>
+      </w:r>
+    </w:p>
+    <w:p>
+      <w:pPr>
+        <w:rPr>
+          <w:sz w:val="28"/>
+          <w:szCs w:val="28"/>
+        </w:rPr>
+      </w:pPr>
+    </w:p>
+    <w:p>
+      <w:pPr>
+        <w:pStyle w:val="Heading2"/>
+        <w:rPr>
+          <w:sz w:val="32"/>
+          <w:szCs w:val="32"/>
+        </w:rPr>
+      </w:pPr>
+      <w:proofErr w:type="spellStart"/>
+      <w:r>
+        <w:rPr>
+          <w:sz w:val="32"/>
+          <w:szCs w:val="32"/>
+        </w:rPr>
+        <w:t>Sovle</w:t>
+      </w:r>
+      <w:proofErr w:type="spellEnd"/>
+    </w:p>
+    <w:p>
+      <w:pPr>
+        <w:rPr>
           <w:color w:val="C45911" w:themeColor="accent2" w:themeShade="BF"/>
           <w:sz w:val="28"/>
           <w:szCs w:val="28"/>
@@ -405,8 +407,15 @@
             </w14:contourClr>
           </w14:props3d>
         </w:rPr>
-        <w:t>SelectionPreferenceChanged MEventMessage</w:t>
-      </w:r>
+      </w:pPr>
+      <w:r>
+        <w:rPr>
+          <w:sz w:val="28"/>
+          <w:szCs w:val="28"/>
+        </w:rPr>
+        <w:t xml:space="preserve">This case also triggers </w:t>
+      </w:r>
+      <w:proofErr w:type="spellStart"/>
       <w:r>
         <w:rPr>
           <w:i/>
@@ -427,8 +436,9 @@
             </w14:contourClr>
           </w14:props3d>
         </w:rPr>
-        <w:t>.</w:t>
-      </w:r>
+        <w:t>SelectionPreferenceChanged</w:t>
+      </w:r>
+      <w:proofErr w:type="spellEnd"/>
       <w:r>
         <w:rPr>
           <w:i/>
@@ -451,99 +461,7 @@
         </w:rPr>
         <w:t xml:space="preserve"> </w:t>
       </w:r>
-      <w:r>
-        <w:rPr>
-          <w:sz w:val="28"/>
-          <w:szCs w:val="28"/>
-        </w:rPr>
-        <w:t>You can find the selection type isn’t edge in its callback.</w:t>
-      </w:r>
-      <w:r>
-        <w:rPr>
-          <w:sz w:val="28"/>
-          <w:szCs w:val="28"/>
-        </w:rPr>
-        <w:t xml:space="preserve"> It seems that this event is only triggered when you switch selection type from edge to object.</w:t>
-      </w:r>
-    </w:p>
-    <w:p>
-      <w:pPr>
-        <w:rPr>
-          <w:sz w:val="28"/>
-          <w:szCs w:val="28"/>
-        </w:rPr>
-      </w:pPr>
-    </w:p>
-    <w:p>
-      <w:pPr>
-        <w:pStyle w:val="Heading2"/>
-      </w:pPr>
-      <w:r>
-        <w:t>Version</w:t>
-      </w:r>
-    </w:p>
-    <w:p/>
-    <w:p>
-      <w:pPr>
-        <w:rPr>
-          <w:sz w:val="28"/>
-          <w:szCs w:val="28"/>
-        </w:rPr>
-      </w:pPr>
-      <w:r>
-        <w:rPr>
-          <w:sz w:val="28"/>
-          <w:szCs w:val="28"/>
-        </w:rPr>
-        <w:t>2017</w:t>
-      </w:r>
-    </w:p>
-    <w:p>
-      <w:pPr>
-        <w:rPr>
-          <w:sz w:val="28"/>
-          <w:szCs w:val="28"/>
-        </w:rPr>
-      </w:pPr>
-    </w:p>
-    <w:p>
-      <w:pPr>
-        <w:pStyle w:val="Heading1"/>
-        <w:rPr>
-          <w:sz w:val="36"/>
-          <w:szCs w:val="36"/>
-        </w:rPr>
-      </w:pPr>
-      <w:r>
-        <w:rPr>
-          <w:sz w:val="36"/>
-          <w:szCs w:val="36"/>
-        </w:rPr>
-        <w:t xml:space="preserve">Problem 2 </w:t>
-      </w:r>
-    </w:p>
-    <w:p>
-      <w:pPr>
-        <w:rPr>
-          <w:sz w:val="28"/>
-          <w:szCs w:val="28"/>
-        </w:rPr>
-      </w:pPr>
-    </w:p>
-    <w:p>
-      <w:pPr>
-        <w:rPr>
-          <w:sz w:val="28"/>
-          <w:szCs w:val="28"/>
-        </w:rPr>
-      </w:pPr>
-      <w:r>
-        <w:rPr>
-          <w:sz w:val="28"/>
-          <w:szCs w:val="28"/>
-        </w:rPr>
-        <w:t xml:space="preserve">Switch the selection type directly by clicking right button, rather than click it first. This doesn’t triggered </w:t>
-      </w:r>
+      <w:proofErr w:type="spellStart"/>
       <w:r>
         <w:rPr>
           <w:i/>
@@ -564,11 +482,11 @@
             </w14:contourClr>
           </w14:props3d>
         </w:rPr>
-        <w:t>selectionChanged</w:t>
-      </w:r>
-      <w:r>
-        <w:rPr>
-          <w:b/>
+        <w:t>MEventMessage</w:t>
+      </w:r>
+      <w:proofErr w:type="spellEnd"/>
+      <w:r>
+        <w:rPr>
           <w:i/>
           <w:color w:val="C45911" w:themeColor="accent2" w:themeShade="BF"/>
           <w:sz w:val="28"/>
@@ -587,7 +505,7 @@
             </w14:contourClr>
           </w14:props3d>
         </w:rPr>
-        <w:t xml:space="preserve"> </w:t>
+        <w:t>.</w:t>
       </w:r>
       <w:r>
         <w:rPr>
@@ -609,8 +527,172 @@
             </w14:contourClr>
           </w14:props3d>
         </w:rPr>
+        <w:t xml:space="preserve"> </w:t>
+      </w:r>
+      <w:r>
+        <w:rPr>
+          <w:sz w:val="28"/>
+          <w:szCs w:val="28"/>
+        </w:rPr>
+        <w:t>You can find the selection type isn’t edge in its callback.</w:t>
+      </w:r>
+      <w:r>
+        <w:rPr>
+          <w:sz w:val="28"/>
+          <w:szCs w:val="28"/>
+        </w:rPr>
+        <w:t xml:space="preserve"> It seems that this event is only triggered when you switch selection type from edge to object.</w:t>
+      </w:r>
+    </w:p>
+    <w:p>
+      <w:pPr>
+        <w:rPr>
+          <w:sz w:val="28"/>
+          <w:szCs w:val="28"/>
+        </w:rPr>
+      </w:pPr>
+    </w:p>
+    <w:p>
+      <w:pPr>
+        <w:pStyle w:val="Heading2"/>
+      </w:pPr>
+      <w:r>
+        <w:t>Version</w:t>
+      </w:r>
+    </w:p>
+    <w:p/>
+    <w:p>
+      <w:pPr>
+        <w:rPr>
+          <w:sz w:val="28"/>
+          <w:szCs w:val="28"/>
+        </w:rPr>
+      </w:pPr>
+      <w:r>
+        <w:rPr>
+          <w:sz w:val="28"/>
+          <w:szCs w:val="28"/>
+        </w:rPr>
+        <w:t>2017</w:t>
+      </w:r>
+    </w:p>
+    <w:p>
+      <w:pPr>
+        <w:rPr>
+          <w:sz w:val="28"/>
+          <w:szCs w:val="28"/>
+        </w:rPr>
+      </w:pPr>
+    </w:p>
+    <w:p>
+      <w:pPr>
+        <w:pStyle w:val="Heading1"/>
+        <w:rPr>
+          <w:sz w:val="36"/>
+          <w:szCs w:val="36"/>
+        </w:rPr>
+      </w:pPr>
+      <w:r>
+        <w:rPr>
+          <w:sz w:val="36"/>
+          <w:szCs w:val="36"/>
+        </w:rPr>
+        <w:t xml:space="preserve">Problem 2 </w:t>
+      </w:r>
+    </w:p>
+    <w:p>
+      <w:pPr>
+        <w:rPr>
+          <w:sz w:val="28"/>
+          <w:szCs w:val="28"/>
+        </w:rPr>
+      </w:pPr>
+    </w:p>
+    <w:p>
+      <w:pPr>
+        <w:rPr>
+          <w:sz w:val="28"/>
+          <w:szCs w:val="28"/>
+        </w:rPr>
+      </w:pPr>
+      <w:r>
+        <w:rPr>
+          <w:sz w:val="28"/>
+          <w:szCs w:val="28"/>
+        </w:rPr>
+        <w:t xml:space="preserve">Switch the selection type directly by clicking right button, rather than click it first. This doesn’t triggered </w:t>
+      </w:r>
+      <w:proofErr w:type="spellStart"/>
+      <w:r>
+        <w:rPr>
+          <w:i/>
+          <w:color w:val="C45911" w:themeColor="accent2" w:themeShade="BF"/>
+          <w:sz w:val="28"/>
+          <w:szCs w:val="28"/>
+          <w14:textOutline w14:w="0" w14:cap="flat" w14:cmpd="sng" w14:algn="ctr">
+            <w14:noFill/>
+            <w14:prstDash w14:val="solid"/>
+            <w14:round/>
+          </w14:textOutline>
+          <w14:props3d w14:extrusionH="57150" w14:contourW="0" w14:prstMaterial="matte">
+            <w14:bevelT w14:w="63500" w14:h="12700" w14:prst="angle"/>
+            <w14:contourClr>
+              <w14:schemeClr w14:val="bg1">
+                <w14:lumMod w14:val="65000"/>
+              </w14:schemeClr>
+            </w14:contourClr>
+          </w14:props3d>
+        </w:rPr>
+        <w:t>selectionChanged</w:t>
+      </w:r>
+      <w:proofErr w:type="spellEnd"/>
+      <w:r>
+        <w:rPr>
+          <w:b/>
+          <w:i/>
+          <w:color w:val="C45911" w:themeColor="accent2" w:themeShade="BF"/>
+          <w:sz w:val="28"/>
+          <w:szCs w:val="28"/>
+          <w14:textOutline w14:w="0" w14:cap="flat" w14:cmpd="sng" w14:algn="ctr">
+            <w14:noFill/>
+            <w14:prstDash w14:val="solid"/>
+            <w14:round/>
+          </w14:textOutline>
+          <w14:props3d w14:extrusionH="57150" w14:contourW="0" w14:prstMaterial="matte">
+            <w14:bevelT w14:w="63500" w14:h="12700" w14:prst="angle"/>
+            <w14:contourClr>
+              <w14:schemeClr w14:val="bg1">
+                <w14:lumMod w14:val="65000"/>
+              </w14:schemeClr>
+            </w14:contourClr>
+          </w14:props3d>
+        </w:rPr>
+        <w:t xml:space="preserve"> </w:t>
+      </w:r>
+      <w:proofErr w:type="spellStart"/>
+      <w:r>
+        <w:rPr>
+          <w:i/>
+          <w:color w:val="C45911" w:themeColor="accent2" w:themeShade="BF"/>
+          <w:sz w:val="28"/>
+          <w:szCs w:val="28"/>
+          <w14:textOutline w14:w="0" w14:cap="flat" w14:cmpd="sng" w14:algn="ctr">
+            <w14:noFill/>
+            <w14:prstDash w14:val="solid"/>
+            <w14:round/>
+          </w14:textOutline>
+          <w14:props3d w14:extrusionH="57150" w14:contourW="0" w14:prstMaterial="matte">
+            <w14:bevelT w14:w="63500" w14:h="12700" w14:prst="angle"/>
+            <w14:contourClr>
+              <w14:schemeClr w14:val="bg1">
+                <w14:lumMod w14:val="65000"/>
+              </w14:schemeClr>
+            </w14:contourClr>
+          </w14:props3d>
+        </w:rPr>
         <w:t>MEventMessage</w:t>
       </w:r>
+      <w:proofErr w:type="spellEnd"/>
       <w:r>
         <w:rPr>
           <w:i/>
@@ -744,6 +826,7 @@
           <w:szCs w:val="32"/>
         </w:rPr>
       </w:pPr>
+      <w:proofErr w:type="spellStart"/>
       <w:r>
         <w:rPr>
           <w:sz w:val="32"/>
@@ -751,6 +834,7 @@
         </w:rPr>
         <w:t>Sovle</w:t>
       </w:r>
+      <w:proofErr w:type="spellEnd"/>
     </w:p>
     <w:p>
       <w:pPr>
@@ -780,6 +864,7 @@
         </w:rPr>
         <w:t xml:space="preserve">Switching type triggers </w:t>
       </w:r>
+      <w:proofErr w:type="spellStart"/>
       <w:r>
         <w:rPr>
           <w:i/>
@@ -800,8 +885,9 @@
             </w14:contourClr>
           </w14:props3d>
         </w:rPr>
-        <w:t>selectionTypeChanged MEventMessage.</w:t>
-      </w:r>
+        <w:t>selectionTypeChanged</w:t>
+      </w:r>
+      <w:proofErr w:type="spellEnd"/>
       <w:r>
         <w:rPr>
           <w:i/>
@@ -824,45 +910,7 @@
         </w:rPr>
         <w:t xml:space="preserve"> </w:t>
       </w:r>
-    </w:p>
-    <w:p/>
-    <w:p>
-      <w:pPr>
-        <w:pStyle w:val="Heading1"/>
-        <w:rPr>
-          <w:sz w:val="36"/>
-          <w:szCs w:val="36"/>
-        </w:rPr>
-      </w:pPr>
-      <w:r>
-        <w:rPr>
-          <w:sz w:val="36"/>
-          <w:szCs w:val="36"/>
-        </w:rPr>
-        <w:t>Problem</w:t>
-      </w:r>
-      <w:r>
-        <w:rPr>
-          <w:sz w:val="36"/>
-          <w:szCs w:val="36"/>
-        </w:rPr>
-        <w:t xml:space="preserve"> 3</w:t>
-      </w:r>
-    </w:p>
-    <w:p>
-      <w:pPr>
-        <w:rPr>
-          <w:sz w:val="28"/>
-          <w:szCs w:val="28"/>
-        </w:rPr>
-      </w:pPr>
-      <w:r>
-        <w:rPr>
-          <w:sz w:val="28"/>
-          <w:szCs w:val="28"/>
-        </w:rPr>
-        <w:t xml:space="preserve">Switching selection type from object to edge triggers the </w:t>
-      </w:r>
+      <w:proofErr w:type="spellStart"/>
       <w:r>
         <w:rPr>
           <w:i/>
@@ -883,38 +931,55 @@
             </w14:contourClr>
           </w14:props3d>
         </w:rPr>
-        <w:t>selectionTypeChanged MEventMessage.</w:t>
-      </w:r>
-      <w:r>
-        <w:rPr>
-          <w:sz w:val="28"/>
-          <w:szCs w:val="28"/>
-        </w:rPr>
-        <w:t xml:space="preserve"> But if you query the selection type</w:t>
-      </w:r>
-      <w:r>
-        <w:rPr>
-          <w:sz w:val="28"/>
-          <w:szCs w:val="28"/>
-        </w:rPr>
-        <w:t xml:space="preserve"> in its callback, </w:t>
-      </w:r>
-      <w:r>
-        <w:rPr>
-          <w:sz w:val="28"/>
-          <w:szCs w:val="28"/>
-        </w:rPr>
-        <w:t>the result isn’t edge.</w:t>
-      </w:r>
-    </w:p>
-    <w:p>
-      <w:pPr>
-        <w:rPr>
-          <w:sz w:val="28"/>
-          <w:szCs w:val="28"/>
-        </w:rPr>
-      </w:pPr>
-    </w:p>
+        <w:t>MEventMessage</w:t>
+      </w:r>
+      <w:proofErr w:type="spellEnd"/>
+      <w:r>
+        <w:rPr>
+          <w:i/>
+          <w:color w:val="C45911" w:themeColor="accent2" w:themeShade="BF"/>
+          <w:sz w:val="28"/>
+          <w:szCs w:val="28"/>
+          <w14:textOutline w14:w="0" w14:cap="flat" w14:cmpd="sng" w14:algn="ctr">
+            <w14:noFill/>
+            <w14:prstDash w14:val="solid"/>
+            <w14:round/>
+          </w14:textOutline>
+          <w14:props3d w14:extrusionH="57150" w14:contourW="0" w14:prstMaterial="matte">
+            <w14:bevelT w14:w="63500" w14:h="12700" w14:prst="angle"/>
+            <w14:contourClr>
+              <w14:schemeClr w14:val="bg1">
+                <w14:lumMod w14:val="65000"/>
+              </w14:schemeClr>
+            </w14:contourClr>
+          </w14:props3d>
+        </w:rPr>
+        <w:t>.</w:t>
+      </w:r>
+      <w:r>
+        <w:rPr>
+          <w:i/>
+          <w:color w:val="C45911" w:themeColor="accent2" w:themeShade="BF"/>
+          <w:sz w:val="28"/>
+          <w:szCs w:val="28"/>
+          <w14:textOutline w14:w="0" w14:cap="flat" w14:cmpd="sng" w14:algn="ctr">
+            <w14:noFill/>
+            <w14:prstDash w14:val="solid"/>
+            <w14:round/>
+          </w14:textOutline>
+          <w14:props3d w14:extrusionH="57150" w14:contourW="0" w14:prstMaterial="matte">
+            <w14:bevelT w14:w="63500" w14:h="12700" w14:prst="angle"/>
+            <w14:contourClr>
+              <w14:schemeClr w14:val="bg1">
+                <w14:lumMod w14:val="65000"/>
+              </w14:schemeClr>
+            </w14:contourClr>
+          </w14:props3d>
+        </w:rPr>
+        <w:t xml:space="preserve"> </w:t>
+      </w:r>
+    </w:p>
+    <w:p/>
     <w:p>
       <w:pPr>
         <w:pStyle w:val="Heading1"/>
@@ -935,6 +1000,165 @@
           <w:sz w:val="36"/>
           <w:szCs w:val="36"/>
         </w:rPr>
+        <w:t xml:space="preserve"> 3</w:t>
+      </w:r>
+    </w:p>
+    <w:p>
+      <w:pPr>
+        <w:rPr>
+          <w:sz w:val="28"/>
+          <w:szCs w:val="28"/>
+        </w:rPr>
+      </w:pPr>
+      <w:r>
+        <w:rPr>
+          <w:sz w:val="28"/>
+          <w:szCs w:val="28"/>
+        </w:rPr>
+        <w:t xml:space="preserve">Switching selection type from object to edge triggers the </w:t>
+      </w:r>
+      <w:proofErr w:type="spellStart"/>
+      <w:r>
+        <w:rPr>
+          <w:i/>
+          <w:color w:val="C45911" w:themeColor="accent2" w:themeShade="BF"/>
+          <w:sz w:val="28"/>
+          <w:szCs w:val="28"/>
+          <w14:textOutline w14:w="0" w14:cap="flat" w14:cmpd="sng" w14:algn="ctr">
+            <w14:noFill/>
+            <w14:prstDash w14:val="solid"/>
+            <w14:round/>
+          </w14:textOutline>
+          <w14:props3d w14:extrusionH="57150" w14:contourW="0" w14:prstMaterial="matte">
+            <w14:bevelT w14:w="63500" w14:h="12700" w14:prst="angle"/>
+            <w14:contourClr>
+              <w14:schemeClr w14:val="bg1">
+                <w14:lumMod w14:val="65000"/>
+              </w14:schemeClr>
+            </w14:contourClr>
+          </w14:props3d>
+        </w:rPr>
+        <w:t>selectionTypeChanged</w:t>
+      </w:r>
+      <w:proofErr w:type="spellEnd"/>
+      <w:r>
+        <w:rPr>
+          <w:i/>
+          <w:color w:val="C45911" w:themeColor="accent2" w:themeShade="BF"/>
+          <w:sz w:val="28"/>
+          <w:szCs w:val="28"/>
+          <w14:textOutline w14:w="0" w14:cap="flat" w14:cmpd="sng" w14:algn="ctr">
+            <w14:noFill/>
+            <w14:prstDash w14:val="solid"/>
+            <w14:round/>
+          </w14:textOutline>
+          <w14:props3d w14:extrusionH="57150" w14:contourW="0" w14:prstMaterial="matte">
+            <w14:bevelT w14:w="63500" w14:h="12700" w14:prst="angle"/>
+            <w14:contourClr>
+              <w14:schemeClr w14:val="bg1">
+                <w14:lumMod w14:val="65000"/>
+              </w14:schemeClr>
+            </w14:contourClr>
+          </w14:props3d>
+        </w:rPr>
+        <w:t xml:space="preserve"> </w:t>
+      </w:r>
+      <w:proofErr w:type="spellStart"/>
+      <w:r>
+        <w:rPr>
+          <w:i/>
+          <w:color w:val="C45911" w:themeColor="accent2" w:themeShade="BF"/>
+          <w:sz w:val="28"/>
+          <w:szCs w:val="28"/>
+          <w14:textOutline w14:w="0" w14:cap="flat" w14:cmpd="sng" w14:algn="ctr">
+            <w14:noFill/>
+            <w14:prstDash w14:val="solid"/>
+            <w14:round/>
+          </w14:textOutline>
+          <w14:props3d w14:extrusionH="57150" w14:contourW="0" w14:prstMaterial="matte">
+            <w14:bevelT w14:w="63500" w14:h="12700" w14:prst="angle"/>
+            <w14:contourClr>
+              <w14:schemeClr w14:val="bg1">
+                <w14:lumMod w14:val="65000"/>
+              </w14:schemeClr>
+            </w14:contourClr>
+          </w14:props3d>
+        </w:rPr>
+        <w:t>MEventMessage</w:t>
+      </w:r>
+      <w:proofErr w:type="spellEnd"/>
+      <w:r>
+        <w:rPr>
+          <w:i/>
+          <w:color w:val="C45911" w:themeColor="accent2" w:themeShade="BF"/>
+          <w:sz w:val="28"/>
+          <w:szCs w:val="28"/>
+          <w14:textOutline w14:w="0" w14:cap="flat" w14:cmpd="sng" w14:algn="ctr">
+            <w14:noFill/>
+            <w14:prstDash w14:val="solid"/>
+            <w14:round/>
+          </w14:textOutline>
+          <w14:props3d w14:extrusionH="57150" w14:contourW="0" w14:prstMaterial="matte">
+            <w14:bevelT w14:w="63500" w14:h="12700" w14:prst="angle"/>
+            <w14:contourClr>
+              <w14:schemeClr w14:val="bg1">
+                <w14:lumMod w14:val="65000"/>
+              </w14:schemeClr>
+            </w14:contourClr>
+          </w14:props3d>
+        </w:rPr>
+        <w:t>.</w:t>
+      </w:r>
+      <w:r>
+        <w:rPr>
+          <w:sz w:val="28"/>
+          <w:szCs w:val="28"/>
+        </w:rPr>
+        <w:t xml:space="preserve"> But if you query the selection type</w:t>
+      </w:r>
+      <w:r>
+        <w:rPr>
+          <w:sz w:val="28"/>
+          <w:szCs w:val="28"/>
+        </w:rPr>
+        <w:t xml:space="preserve"> in its callback, </w:t>
+      </w:r>
+      <w:r>
+        <w:rPr>
+          <w:sz w:val="28"/>
+          <w:szCs w:val="28"/>
+        </w:rPr>
+        <w:t>the result isn’t edge.</w:t>
+      </w:r>
+    </w:p>
+    <w:p>
+      <w:pPr>
+        <w:rPr>
+          <w:sz w:val="28"/>
+          <w:szCs w:val="28"/>
+        </w:rPr>
+      </w:pPr>
+    </w:p>
+    <w:p>
+      <w:pPr>
+        <w:pStyle w:val="Heading1"/>
+        <w:rPr>
+          <w:sz w:val="36"/>
+          <w:szCs w:val="36"/>
+        </w:rPr>
+      </w:pPr>
+      <w:r>
+        <w:rPr>
+          <w:sz w:val="36"/>
+          <w:szCs w:val="36"/>
+        </w:rPr>
+        <w:t>Problem</w:t>
+      </w:r>
+      <w:r>
+        <w:rPr>
+          <w:sz w:val="36"/>
+          <w:szCs w:val="36"/>
+        </w:rPr>
         <w:t xml:space="preserve"> 4</w:t>
       </w:r>
     </w:p>
@@ -953,7 +1177,14 @@
           <w:sz w:val="28"/>
           <w:szCs w:val="28"/>
         </w:rPr>
-        <w:t>ool only handle the first</w:t>
+        <w:t xml:space="preserve">ool only handles </w:t>
+      </w:r>
+      <w:r>
+        <w:rPr>
+          <w:sz w:val="28"/>
+          <w:szCs w:val="28"/>
+        </w:rPr>
+        <w:t>the first</w:t>
       </w:r>
       <w:r>
         <w:rPr>
@@ -962,17 +1193,179 @@
         </w:rPr>
         <w:t xml:space="preserve"> one</w:t>
       </w:r>
+      <w:r>
+        <w:rPr>
+          <w:sz w:val="28"/>
+          <w:szCs w:val="28"/>
+        </w:rPr>
+        <w:t>. Users may feel confused.</w:t>
+      </w:r>
+    </w:p>
+    <w:p/>
+    <w:p>
+      <w:pPr>
+        <w:pStyle w:val="Heading1"/>
+        <w:rPr>
+          <w:sz w:val="36"/>
+          <w:szCs w:val="36"/>
+        </w:rPr>
+      </w:pPr>
+      <w:r>
+        <w:rPr>
+          <w:sz w:val="36"/>
+          <w:szCs w:val="36"/>
+        </w:rPr>
+        <w:t>Problem</w:t>
+      </w:r>
+      <w:r>
+        <w:rPr>
+          <w:sz w:val="36"/>
+          <w:szCs w:val="36"/>
+        </w:rPr>
+        <w:t xml:space="preserve"> 4</w:t>
+      </w:r>
+    </w:p>
+    <w:p>
+      <w:pPr>
+        <w:rPr>
+          <w:sz w:val="28"/>
+          <w:szCs w:val="28"/>
+        </w:rPr>
+      </w:pPr>
+      <w:r>
+        <w:rPr>
+          <w:sz w:val="28"/>
+          <w:szCs w:val="28"/>
+        </w:rPr>
+        <w:t>Switching</w:t>
+      </w:r>
+      <w:r>
+        <w:rPr>
+          <w:sz w:val="28"/>
+          <w:szCs w:val="28"/>
+        </w:rPr>
+        <w:t xml:space="preserve"> selection type from vertex face to edge</w:t>
+      </w:r>
+    </w:p>
+    <w:p>
+      <w:pPr>
+        <w:rPr>
+          <w:sz w:val="28"/>
+          <w:szCs w:val="28"/>
+        </w:rPr>
+      </w:pPr>
+    </w:p>
+    <w:p>
+      <w:pPr>
+        <w:rPr>
+          <w:sz w:val="28"/>
+          <w:szCs w:val="28"/>
+        </w:rPr>
+      </w:pPr>
+      <w:r>
+        <w:rPr>
+          <w:sz w:val="28"/>
+          <w:szCs w:val="28"/>
+        </w:rPr>
+        <w:t>Try:</w:t>
+      </w:r>
+    </w:p>
+    <w:p>
+      <w:pPr>
+        <w:tabs>
+          <w:tab w:val="left" w:pos="916"/>
+          <w:tab w:val="left" w:pos="1832"/>
+          <w:tab w:val="left" w:pos="2748"/>
+          <w:tab w:val="left" w:pos="3664"/>
+          <w:tab w:val="left" w:pos="4580"/>
+          <w:tab w:val="left" w:pos="5496"/>
+          <w:tab w:val="left" w:pos="6412"/>
+          <w:tab w:val="left" w:pos="7328"/>
+          <w:tab w:val="left" w:pos="8244"/>
+          <w:tab w:val="left" w:pos="9160"/>
+          <w:tab w:val="left" w:pos="10076"/>
+          <w:tab w:val="left" w:pos="10992"/>
+          <w:tab w:val="left" w:pos="11908"/>
+          <w:tab w:val="left" w:pos="12824"/>
+          <w:tab w:val="left" w:pos="13740"/>
+          <w:tab w:val="left" w:pos="14656"/>
+        </w:tabs>
+        <w:spacing w:after="0" w:line="240" w:lineRule="auto"/>
+        <w:rPr>
+          <w:rFonts w:ascii="Courier New" w:eastAsia="Times New Roman" w:hAnsi="Courier New" w:cs="Courier New"/>
+          <w:sz w:val="20"/>
+          <w:szCs w:val="20"/>
+        </w:rPr>
+      </w:pPr>
+      <w:proofErr w:type="spellStart"/>
+      <w:proofErr w:type="gramStart"/>
+      <w:r>
+        <w:rPr>
+          <w:rFonts w:ascii="Courier New" w:eastAsia="Times New Roman" w:hAnsi="Courier New" w:cs="Courier New"/>
+          <w:sz w:val="20"/>
+          <w:szCs w:val="20"/>
+        </w:rPr>
+        <w:t>pm.selectType</w:t>
+      </w:r>
+      <w:proofErr w:type="spellEnd"/>
+      <w:r>
+        <w:rPr>
+          <w:rFonts w:ascii="Courier New" w:eastAsia="Times New Roman" w:hAnsi="Courier New" w:cs="Courier New"/>
+          <w:sz w:val="20"/>
+          <w:szCs w:val="20"/>
+        </w:rPr>
+        <w:t>(</w:t>
+      </w:r>
+      <w:proofErr w:type="gramEnd"/>
+      <w:r>
+        <w:rPr>
+          <w:rFonts w:ascii="Courier New" w:eastAsia="Times New Roman" w:hAnsi="Courier New" w:cs="Courier New"/>
+          <w:sz w:val="20"/>
+          <w:szCs w:val="20"/>
+        </w:rPr>
+        <w:t xml:space="preserve"> </w:t>
+      </w:r>
+      <w:proofErr w:type="spellStart"/>
+      <w:r>
+        <w:rPr>
+          <w:rFonts w:ascii="Courier New" w:eastAsia="Times New Roman" w:hAnsi="Courier New" w:cs="Courier New"/>
+          <w:sz w:val="20"/>
+          <w:szCs w:val="20"/>
+        </w:rPr>
+        <w:t>allObjects</w:t>
+      </w:r>
+      <w:proofErr w:type="spellEnd"/>
+      <w:r>
+        <w:rPr>
+          <w:rFonts w:ascii="Courier New" w:eastAsia="Times New Roman" w:hAnsi="Courier New" w:cs="Courier New"/>
+          <w:sz w:val="20"/>
+          <w:szCs w:val="20"/>
+        </w:rPr>
+        <w:t xml:space="preserve">=True, </w:t>
+      </w:r>
+      <w:proofErr w:type="spellStart"/>
+      <w:r>
+        <w:rPr>
+          <w:rFonts w:ascii="Courier New" w:eastAsia="Times New Roman" w:hAnsi="Courier New" w:cs="Courier New"/>
+          <w:sz w:val="20"/>
+          <w:szCs w:val="20"/>
+        </w:rPr>
+        <w:t>allComponents</w:t>
+      </w:r>
+      <w:proofErr w:type="spellEnd"/>
+      <w:r>
+        <w:rPr>
+          <w:rFonts w:ascii="Courier New" w:eastAsia="Times New Roman" w:hAnsi="Courier New" w:cs="Courier New"/>
+          <w:sz w:val="20"/>
+          <w:szCs w:val="20"/>
+        </w:rPr>
+        <w:t>=False )</w:t>
+      </w:r>
+    </w:p>
+    <w:p>
       <w:bookmarkStart w:id="3" w:name="_GoBack"/>
       <w:bookmarkEnd w:id="3"/>
-      <w:r>
-        <w:rPr>
-          <w:sz w:val="28"/>
-          <w:szCs w:val="28"/>
-        </w:rPr>
-        <w:t>. Users may feel confused.</w:t>
-      </w:r>
-    </w:p>
-    <w:p/>
+    </w:p>
     <w:sectPr>
       <w:pgSz w:w="12240" w:h="15840"/>
       <w:pgMar w:top="1440" w:right="1440" w:bottom="1440" w:left="1440" w:header="720" w:footer="720" w:gutter="0"/>
@@ -1891,6 +2284,74 @@
       <w:szCs w:val="26"/>
     </w:rPr>
   </w:style>
+  <w:style w:type="paragraph" w:styleId="HTMLPreformatted">
+    <w:name w:val="HTML Preformatted"/>
+    <w:basedOn w:val="Normal"/>
+    <w:link w:val="HTMLPreformattedChar"/>
+    <w:uiPriority w:val="99"/>
+    <w:semiHidden/>
+    <w:unhideWhenUsed/>
+    <w:rsid w:val="004B11DB"/>
+    <w:pPr>
+      <w:tabs>
+        <w:tab w:val="left" w:pos="916"/>
+        <w:tab w:val="left" w:pos="1832"/>
+        <w:tab w:val="left" w:pos="2748"/>
+        <w:tab w:val="left" w:pos="3664"/>
+        <w:tab w:val="left" w:pos="4580"/>
+        <w:tab w:val="left" w:pos="5496"/>
+        <w:tab w:val="left" w:pos="6412"/>
+        <w:tab w:val="left" w:pos="7328"/>
+        <w:tab w:val="left" w:pos="8244"/>
+        <w:tab w:val="left" w:pos="9160"/>
+        <w:tab w:val="left" w:pos="10076"/>
+        <w:tab w:val="left" w:pos="10992"/>
+        <w:tab w:val="left" w:pos="11908"/>
+        <w:tab w:val="left" w:pos="12824"/>
+        <w:tab w:val="left" w:pos="13740"/>
+        <w:tab w:val="left" w:pos="14656"/>
+      </w:tabs>
+      <w:spacing w:after="0" w:line="240" w:lineRule="auto"/>
+    </w:pPr>
+    <w:rPr>
+      <w:rFonts w:ascii="Courier New" w:eastAsia="Times New Roman" w:hAnsi="Courier New" w:cs="Courier New"/>
+      <w:sz w:val="20"/>
+      <w:szCs w:val="20"/>
+    </w:rPr>
+  </w:style>
+  <w:style w:type="character" w:customStyle="1" w:styleId="HTMLPreformattedChar">
+    <w:name w:val="HTML Preformatted Char"/>
+    <w:basedOn w:val="DefaultParagraphFont"/>
+    <w:link w:val="HTMLPreformatted"/>
+    <w:uiPriority w:val="99"/>
+    <w:semiHidden/>
+    <w:rsid w:val="004B11DB"/>
+    <w:rPr>
+      <w:rFonts w:ascii="Courier New" w:eastAsia="Times New Roman" w:hAnsi="Courier New" w:cs="Courier New"/>
+      <w:sz w:val="20"/>
+      <w:szCs w:val="20"/>
+    </w:rPr>
+  </w:style>
+  <w:style w:type="character" w:customStyle="1" w:styleId="n">
+    <w:name w:val="n"/>
+    <w:basedOn w:val="DefaultParagraphFont"/>
+    <w:rsid w:val="004B11DB"/>
+  </w:style>
+  <w:style w:type="character" w:customStyle="1" w:styleId="o">
+    <w:name w:val="o"/>
+    <w:basedOn w:val="DefaultParagraphFont"/>
+    <w:rsid w:val="004B11DB"/>
+  </w:style>
+  <w:style w:type="character" w:customStyle="1" w:styleId="p">
+    <w:name w:val="p"/>
+    <w:basedOn w:val="DefaultParagraphFont"/>
+    <w:rsid w:val="004B11DB"/>
+  </w:style>
+  <w:style w:type="character" w:customStyle="1" w:styleId="bp">
+    <w:name w:val="bp"/>
+    <w:basedOn w:val="DefaultParagraphFont"/>
+    <w:rsid w:val="004B11DB"/>
+  </w:style>
 </w:styles>
 </file>
 

</xml_diff>